<commit_message>
käyttötapauskaavio ja käyttöönottokaavio lisätty
</commit_message>
<xml_diff>
--- a/documents/banksimul_toiminnallinen_maarittely.docx
+++ b/documents/banksimul_toiminnallinen_maarittely.docx
@@ -5335,210 +5335,60 @@
           <w:noProof/>
         </w:rPr>
       </w:pPr>
-    </w:p>
-    <w:p>
-      <w:pPr>
-        <w:spacing w:line="360" w:lineRule="auto"/>
-        <w:ind w:left="1077"/>
-        <w:jc w:val="both"/>
+      <w:r>
         <w:rPr>
           <w:rFonts w:ascii="Verdana" w:hAnsi="Verdana" w:cs="Verdana"/>
           <w:noProof/>
         </w:rPr>
-      </w:pPr>
-    </w:p>
-    <w:p>
-      <w:pPr>
-        <w:spacing w:line="360" w:lineRule="auto"/>
-        <w:ind w:left="1077"/>
-        <w:jc w:val="both"/>
-        <w:rPr>
-          <w:rFonts w:ascii="Verdana" w:hAnsi="Verdana" w:cs="Verdana"/>
-          <w:noProof/>
-        </w:rPr>
-      </w:pPr>
-    </w:p>
-    <w:p>
-      <w:pPr>
-        <w:spacing w:line="360" w:lineRule="auto"/>
-        <w:ind w:left="1077"/>
-        <w:jc w:val="both"/>
-        <w:rPr>
-          <w:rFonts w:ascii="Verdana" w:hAnsi="Verdana" w:cs="Verdana"/>
-          <w:noProof/>
-        </w:rPr>
-      </w:pPr>
-    </w:p>
-    <w:p>
-      <w:pPr>
-        <w:spacing w:line="360" w:lineRule="auto"/>
-        <w:ind w:left="1077"/>
-        <w:jc w:val="both"/>
-        <w:rPr>
-          <w:rFonts w:ascii="Verdana" w:hAnsi="Verdana" w:cs="Verdana"/>
-          <w:noProof/>
-        </w:rPr>
-      </w:pPr>
-    </w:p>
-    <w:p>
-      <w:pPr>
-        <w:spacing w:line="360" w:lineRule="auto"/>
-        <w:ind w:left="1077"/>
-        <w:jc w:val="both"/>
-        <w:rPr>
-          <w:rFonts w:ascii="Verdana" w:hAnsi="Verdana" w:cs="Verdana"/>
-          <w:noProof/>
-        </w:rPr>
-      </w:pPr>
-    </w:p>
-    <w:p>
-      <w:pPr>
-        <w:spacing w:line="360" w:lineRule="auto"/>
-        <w:ind w:left="1077"/>
-        <w:jc w:val="both"/>
-        <w:rPr>
-          <w:rFonts w:ascii="Verdana" w:hAnsi="Verdana" w:cs="Verdana"/>
-          <w:noProof/>
-        </w:rPr>
-      </w:pPr>
-    </w:p>
-    <w:p>
-      <w:pPr>
-        <w:spacing w:line="360" w:lineRule="auto"/>
-        <w:ind w:left="1077"/>
-        <w:jc w:val="both"/>
-        <w:rPr>
-          <w:rFonts w:ascii="Verdana" w:hAnsi="Verdana" w:cs="Verdana"/>
-          <w:noProof/>
-        </w:rPr>
-      </w:pPr>
-    </w:p>
-    <w:p>
-      <w:pPr>
-        <w:spacing w:line="360" w:lineRule="auto"/>
-        <w:ind w:left="1077"/>
-        <w:jc w:val="both"/>
-        <w:rPr>
-          <w:rFonts w:ascii="Verdana" w:hAnsi="Verdana" w:cs="Verdana"/>
-          <w:noProof/>
-        </w:rPr>
-      </w:pPr>
-    </w:p>
-    <w:p>
-      <w:pPr>
-        <w:spacing w:line="360" w:lineRule="auto"/>
-        <w:ind w:left="1077"/>
-        <w:jc w:val="both"/>
-        <w:rPr>
-          <w:rFonts w:ascii="Verdana" w:hAnsi="Verdana" w:cs="Verdana"/>
-          <w:noProof/>
-        </w:rPr>
-      </w:pPr>
-    </w:p>
-    <w:p>
-      <w:pPr>
-        <w:spacing w:line="360" w:lineRule="auto"/>
-        <w:ind w:left="1077"/>
-        <w:jc w:val="both"/>
-        <w:rPr>
-          <w:rFonts w:ascii="Verdana" w:hAnsi="Verdana" w:cs="Verdana"/>
-          <w:noProof/>
-        </w:rPr>
-      </w:pPr>
-    </w:p>
-    <w:p>
-      <w:pPr>
-        <w:spacing w:line="360" w:lineRule="auto"/>
-        <w:ind w:left="1077"/>
-        <w:jc w:val="both"/>
-        <w:rPr>
-          <w:rFonts w:ascii="Verdana" w:hAnsi="Verdana" w:cs="Verdana"/>
-          <w:noProof/>
-        </w:rPr>
-      </w:pPr>
-    </w:p>
-    <w:p>
-      <w:pPr>
-        <w:spacing w:line="360" w:lineRule="auto"/>
-        <w:ind w:left="1077"/>
-        <w:jc w:val="both"/>
-        <w:rPr>
-          <w:rFonts w:ascii="Verdana" w:hAnsi="Verdana" w:cs="Verdana"/>
-          <w:noProof/>
-        </w:rPr>
-      </w:pPr>
-    </w:p>
-    <w:p>
-      <w:pPr>
-        <w:spacing w:line="360" w:lineRule="auto"/>
-        <w:ind w:left="1077"/>
-        <w:jc w:val="both"/>
-        <w:rPr>
-          <w:rFonts w:ascii="Verdana" w:hAnsi="Verdana" w:cs="Verdana"/>
-          <w:noProof/>
-        </w:rPr>
-      </w:pPr>
-    </w:p>
-    <w:p>
-      <w:pPr>
-        <w:spacing w:line="360" w:lineRule="auto"/>
-        <w:ind w:left="1077"/>
-        <w:jc w:val="both"/>
-        <w:rPr>
-          <w:rFonts w:ascii="Verdana" w:hAnsi="Verdana" w:cs="Verdana"/>
-          <w:noProof/>
-        </w:rPr>
-      </w:pPr>
-    </w:p>
-    <w:p>
-      <w:pPr>
-        <w:spacing w:line="360" w:lineRule="auto"/>
-        <w:ind w:left="1077"/>
-        <w:jc w:val="both"/>
-        <w:rPr>
-          <w:rFonts w:ascii="Verdana" w:hAnsi="Verdana" w:cs="Verdana"/>
-        </w:rPr>
-      </w:pPr>
-    </w:p>
-    <w:p>
-      <w:pPr>
-        <w:ind w:left="1134"/>
-        <w:rPr>
-          <w:rFonts w:ascii="Verdana" w:hAnsi="Verdana" w:cs="Verdana"/>
-          <w:sz w:val="20"/>
-          <w:szCs w:val="20"/>
-        </w:rPr>
-      </w:pPr>
-    </w:p>
-    <w:p>
-      <w:pPr>
-        <w:ind w:left="1134"/>
-        <w:rPr>
-          <w:rFonts w:ascii="Verdana" w:hAnsi="Verdana" w:cs="Verdana"/>
-          <w:sz w:val="20"/>
-          <w:szCs w:val="20"/>
-        </w:rPr>
-      </w:pPr>
-    </w:p>
-    <w:p>
-      <w:pPr>
-        <w:ind w:left="1134"/>
-        <w:rPr>
-          <w:rFonts w:ascii="Verdana" w:hAnsi="Verdana" w:cs="Verdana"/>
-          <w:sz w:val="20"/>
-          <w:szCs w:val="20"/>
-        </w:rPr>
-      </w:pPr>
-    </w:p>
-    <w:p>
-      <w:pPr>
-        <w:ind w:left="1134"/>
-        <w:rPr>
-          <w:rFonts w:ascii="Verdana" w:hAnsi="Verdana" w:cs="Verdana"/>
-          <w:sz w:val="20"/>
-          <w:szCs w:val="20"/>
-        </w:rPr>
-      </w:pPr>
+        <w:drawing>
+          <wp:inline distT="0" distB="0" distL="0" distR="0" wp14:anchorId="24DE3E05" wp14:editId="301004FC">
+            <wp:extent cx="5445457" cy="3524928"/>
+            <wp:effectExtent l="0" t="0" r="3175" b="0"/>
+            <wp:docPr id="4" name="Picture 4"/>
+            <wp:cNvGraphicFramePr>
+              <a:graphicFrameLocks xmlns:a="http://schemas.openxmlformats.org/drawingml/2006/main" noChangeAspect="1"/>
+            </wp:cNvGraphicFramePr>
+            <a:graphic xmlns:a="http://schemas.openxmlformats.org/drawingml/2006/main">
+              <a:graphicData uri="http://schemas.openxmlformats.org/drawingml/2006/picture">
+                <pic:pic xmlns:pic="http://schemas.openxmlformats.org/drawingml/2006/picture">
+                  <pic:nvPicPr>
+                    <pic:cNvPr id="0" name="Picture 3"/>
+                    <pic:cNvPicPr>
+                      <a:picLocks noChangeAspect="1" noChangeArrowheads="1"/>
+                    </pic:cNvPicPr>
+                  </pic:nvPicPr>
+                  <pic:blipFill>
+                    <a:blip r:embed="rId11">
+                      <a:extLst>
+                        <a:ext uri="{28A0092B-C50C-407E-A947-70E740481C1C}">
+                          <a14:useLocalDpi xmlns:a14="http://schemas.microsoft.com/office/drawing/2010/main" val="0"/>
+                        </a:ext>
+                      </a:extLst>
+                    </a:blip>
+                    <a:srcRect/>
+                    <a:stretch>
+                      <a:fillRect/>
+                    </a:stretch>
+                  </pic:blipFill>
+                  <pic:spPr bwMode="auto">
+                    <a:xfrm>
+                      <a:off x="0" y="0"/>
+                      <a:ext cx="5449538" cy="3527570"/>
+                    </a:xfrm>
+                    <a:prstGeom prst="rect">
+                      <a:avLst/>
+                    </a:prstGeom>
+                    <a:noFill/>
+                    <a:ln>
+                      <a:noFill/>
+                    </a:ln>
+                  </pic:spPr>
+                </pic:pic>
+              </a:graphicData>
+            </a:graphic>
+          </wp:inline>
+        </w:drawing>
+      </w:r>
     </w:p>
     <w:p>
       <w:pPr>
@@ -5689,7 +5539,6 @@
           <w:sz w:val="24"/>
           <w:szCs w:val="24"/>
         </w:rPr>
-        <w:lastRenderedPageBreak/>
         <w:t>Ulkoiset liittymät</w:t>
       </w:r>
       <w:bookmarkEnd w:id="13"/>
@@ -5773,7 +5622,14 @@
         <w:rPr>
           <w:rFonts w:ascii="Verdana" w:hAnsi="Verdana"/>
         </w:rPr>
-        <w:t xml:space="preserve"> ja tietoturvaohjelman</w:t>
+        <w:t xml:space="preserve"> ja </w:t>
+      </w:r>
+      <w:r>
+        <w:rPr>
+          <w:rFonts w:ascii="Verdana" w:hAnsi="Verdana"/>
+        </w:rPr>
+        <w:lastRenderedPageBreak/>
+        <w:t>tietoturvaohjelman</w:t>
       </w:r>
       <w:r>
         <w:rPr>
@@ -6224,6 +6080,7 @@
           <w:sz w:val="24"/>
           <w:szCs w:val="24"/>
         </w:rPr>
+        <w:lastRenderedPageBreak/>
         <w:t>Laitteistoliittymät</w:t>
       </w:r>
       <w:bookmarkEnd w:id="16"/>
@@ -6597,7 +6454,6 @@
           <w:sz w:val="24"/>
           <w:szCs w:val="24"/>
         </w:rPr>
-        <w:lastRenderedPageBreak/>
         <w:t>Toiminta</w:t>
       </w:r>
       <w:bookmarkEnd w:id="18"/>
@@ -6651,7 +6507,14 @@
         <w:rPr>
           <w:rFonts w:ascii="Verdana" w:hAnsi="Verdana" w:cs="Verdana"/>
         </w:rPr>
-        <w:t>. Kaikkien niiden toimintojen, jotka tässä ovat kuvattu, tulisi löytyä tark</w:t>
+        <w:t xml:space="preserve">. Kaikkien niiden toimintojen, jotka tässä ovat kuvattu, tulisi löytyä </w:t>
+      </w:r>
+      <w:r>
+        <w:rPr>
+          <w:rFonts w:ascii="Verdana" w:hAnsi="Verdana" w:cs="Verdana"/>
+        </w:rPr>
+        <w:lastRenderedPageBreak/>
+        <w:t>tark</w:t>
       </w:r>
       <w:r>
         <w:rPr>
@@ -7294,7 +7157,6 @@
           <w:sz w:val="24"/>
           <w:szCs w:val="24"/>
         </w:rPr>
-        <w:lastRenderedPageBreak/>
         <w:t>Käytön intensiteetti</w:t>
       </w:r>
       <w:bookmarkEnd w:id="20"/>
@@ -7314,7 +7176,15 @@
           <w:rFonts w:ascii="Verdana" w:hAnsi="Verdana" w:cs="Verdana"/>
           <w:szCs w:val="20"/>
         </w:rPr>
-        <w:t>Tässä luvussa kerrotaan kuinka monta yhtäaikaista käyttäjää tietokannassa voi olla, ja kuinka monta tapahtumaa päivän aikana tietokantaan suoritetaan. Käytön intensiteetin selvittäminen ja siitä keskustelemisesta on hyötyä, kun suunnitellaan tarvittavaa palvelinarkkitehtuuria, palvelinten tarvitsemia resursseja, tietoturvaa ja tietoliikenneyhteyksiä.</w:t>
+        <w:t xml:space="preserve">Tässä luvussa kerrotaan kuinka monta yhtäaikaista käyttäjää tietokannassa voi olla, ja kuinka monta tapahtumaa päivän aikana tietokantaan suoritetaan. Käytön intensiteetin selvittäminen ja siitä </w:t>
+      </w:r>
+      <w:r>
+        <w:rPr>
+          <w:rFonts w:ascii="Verdana" w:hAnsi="Verdana" w:cs="Verdana"/>
+          <w:szCs w:val="20"/>
+        </w:rPr>
+        <w:lastRenderedPageBreak/>
+        <w:t>keskustelemisesta on hyötyä, kun suunnitellaan tarvittavaa palvelinarkkitehtuuria, palvelinten tarvitsemia resursseja, tietoturvaa ja tietoliikenneyhteyksiä.</w:t>
       </w:r>
     </w:p>
     <w:p>
@@ -7356,7 +7226,6 @@
     </w:p>
     <w:p>
       <w:pPr>
-        <w:spacing w:line="360" w:lineRule="auto"/>
         <w:ind w:left="1134"/>
         <w:rPr>
           <w:rFonts w:ascii="Verdana" w:hAnsi="Verdana" w:cs="Verdana"/>
@@ -7367,7 +7236,6 @@
     </w:p>
     <w:p>
       <w:pPr>
-        <w:spacing w:line="360" w:lineRule="auto"/>
         <w:ind w:left="1134"/>
         <w:rPr>
           <w:rFonts w:ascii="Verdana" w:hAnsi="Verdana" w:cs="Verdana"/>
@@ -7381,7 +7249,7 @@
         <w:ind w:left="1134"/>
         <w:rPr>
           <w:rFonts w:ascii="Verdana" w:hAnsi="Verdana" w:cs="Verdana"/>
-          <w:sz w:val="20"/>
+          <w:sz w:val="22"/>
           <w:szCs w:val="20"/>
         </w:rPr>
       </w:pPr>
@@ -7391,7 +7259,7 @@
         <w:ind w:left="1134"/>
         <w:rPr>
           <w:rFonts w:ascii="Verdana" w:hAnsi="Verdana" w:cs="Verdana"/>
-          <w:sz w:val="20"/>
+          <w:sz w:val="22"/>
           <w:szCs w:val="20"/>
         </w:rPr>
       </w:pPr>
@@ -7401,7 +7269,7 @@
         <w:ind w:left="1134"/>
         <w:rPr>
           <w:rFonts w:ascii="Verdana" w:hAnsi="Verdana" w:cs="Verdana"/>
-          <w:sz w:val="20"/>
+          <w:sz w:val="22"/>
           <w:szCs w:val="20"/>
         </w:rPr>
       </w:pPr>
@@ -7411,7 +7279,7 @@
         <w:ind w:left="1134"/>
         <w:rPr>
           <w:rFonts w:ascii="Verdana" w:hAnsi="Verdana" w:cs="Verdana"/>
-          <w:sz w:val="20"/>
+          <w:sz w:val="22"/>
           <w:szCs w:val="20"/>
         </w:rPr>
       </w:pPr>
@@ -7421,7 +7289,7 @@
         <w:ind w:left="1134"/>
         <w:rPr>
           <w:rFonts w:ascii="Verdana" w:hAnsi="Verdana" w:cs="Verdana"/>
-          <w:sz w:val="20"/>
+          <w:sz w:val="22"/>
           <w:szCs w:val="20"/>
         </w:rPr>
       </w:pPr>
@@ -7431,7 +7299,7 @@
         <w:ind w:left="1134"/>
         <w:rPr>
           <w:rFonts w:ascii="Verdana" w:hAnsi="Verdana" w:cs="Verdana"/>
-          <w:sz w:val="20"/>
+          <w:sz w:val="22"/>
           <w:szCs w:val="20"/>
         </w:rPr>
       </w:pPr>
@@ -7441,7 +7309,7 @@
         <w:ind w:left="1134"/>
         <w:rPr>
           <w:rFonts w:ascii="Verdana" w:hAnsi="Verdana" w:cs="Verdana"/>
-          <w:sz w:val="20"/>
+          <w:sz w:val="22"/>
           <w:szCs w:val="20"/>
         </w:rPr>
       </w:pPr>
@@ -7451,7 +7319,7 @@
         <w:ind w:left="1134"/>
         <w:rPr>
           <w:rFonts w:ascii="Verdana" w:hAnsi="Verdana" w:cs="Verdana"/>
-          <w:sz w:val="20"/>
+          <w:sz w:val="22"/>
           <w:szCs w:val="20"/>
         </w:rPr>
       </w:pPr>
@@ -7461,7 +7329,7 @@
         <w:ind w:left="1134"/>
         <w:rPr>
           <w:rFonts w:ascii="Verdana" w:hAnsi="Verdana" w:cs="Verdana"/>
-          <w:sz w:val="20"/>
+          <w:sz w:val="22"/>
           <w:szCs w:val="20"/>
         </w:rPr>
       </w:pPr>
@@ -7471,7 +7339,7 @@
         <w:ind w:left="1134"/>
         <w:rPr>
           <w:rFonts w:ascii="Verdana" w:hAnsi="Verdana" w:cs="Verdana"/>
-          <w:sz w:val="20"/>
+          <w:sz w:val="22"/>
           <w:szCs w:val="20"/>
         </w:rPr>
       </w:pPr>
@@ -7481,7 +7349,7 @@
         <w:ind w:left="1134"/>
         <w:rPr>
           <w:rFonts w:ascii="Verdana" w:hAnsi="Verdana" w:cs="Verdana"/>
-          <w:sz w:val="20"/>
+          <w:sz w:val="22"/>
           <w:szCs w:val="20"/>
         </w:rPr>
       </w:pPr>
@@ -7491,7 +7359,7 @@
         <w:ind w:left="1134"/>
         <w:rPr>
           <w:rFonts w:ascii="Verdana" w:hAnsi="Verdana" w:cs="Verdana"/>
-          <w:sz w:val="20"/>
+          <w:sz w:val="22"/>
           <w:szCs w:val="20"/>
         </w:rPr>
       </w:pPr>
@@ -7501,7 +7369,7 @@
         <w:ind w:left="1134"/>
         <w:rPr>
           <w:rFonts w:ascii="Verdana" w:hAnsi="Verdana" w:cs="Verdana"/>
-          <w:sz w:val="20"/>
+          <w:sz w:val="22"/>
           <w:szCs w:val="20"/>
         </w:rPr>
       </w:pPr>
@@ -7511,7 +7379,7 @@
         <w:ind w:left="1134"/>
         <w:rPr>
           <w:rFonts w:ascii="Verdana" w:hAnsi="Verdana" w:cs="Verdana"/>
-          <w:sz w:val="20"/>
+          <w:sz w:val="22"/>
           <w:szCs w:val="20"/>
         </w:rPr>
       </w:pPr>
@@ -7521,7 +7389,7 @@
         <w:ind w:left="1134"/>
         <w:rPr>
           <w:rFonts w:ascii="Verdana" w:hAnsi="Verdana" w:cs="Verdana"/>
-          <w:sz w:val="20"/>
+          <w:sz w:val="22"/>
           <w:szCs w:val="20"/>
         </w:rPr>
       </w:pPr>
@@ -7531,7 +7399,7 @@
         <w:ind w:left="1134"/>
         <w:rPr>
           <w:rFonts w:ascii="Verdana" w:hAnsi="Verdana" w:cs="Verdana"/>
-          <w:sz w:val="20"/>
+          <w:sz w:val="22"/>
           <w:szCs w:val="20"/>
         </w:rPr>
       </w:pPr>
@@ -7541,7 +7409,7 @@
         <w:ind w:left="1134"/>
         <w:rPr>
           <w:rFonts w:ascii="Verdana" w:hAnsi="Verdana" w:cs="Verdana"/>
-          <w:sz w:val="20"/>
+          <w:sz w:val="22"/>
           <w:szCs w:val="20"/>
         </w:rPr>
       </w:pPr>
@@ -7551,7 +7419,7 @@
         <w:ind w:left="1134"/>
         <w:rPr>
           <w:rFonts w:ascii="Verdana" w:hAnsi="Verdana" w:cs="Verdana"/>
-          <w:sz w:val="20"/>
+          <w:sz w:val="22"/>
           <w:szCs w:val="20"/>
         </w:rPr>
       </w:pPr>
@@ -7561,7 +7429,7 @@
         <w:ind w:left="1134"/>
         <w:rPr>
           <w:rFonts w:ascii="Verdana" w:hAnsi="Verdana" w:cs="Verdana"/>
-          <w:sz w:val="20"/>
+          <w:sz w:val="22"/>
           <w:szCs w:val="20"/>
         </w:rPr>
       </w:pPr>
@@ -7571,7 +7439,7 @@
         <w:ind w:left="1134"/>
         <w:rPr>
           <w:rFonts w:ascii="Verdana" w:hAnsi="Verdana" w:cs="Verdana"/>
-          <w:sz w:val="20"/>
+          <w:sz w:val="22"/>
           <w:szCs w:val="20"/>
         </w:rPr>
       </w:pPr>
@@ -7581,7 +7449,7 @@
         <w:ind w:left="1134"/>
         <w:rPr>
           <w:rFonts w:ascii="Verdana" w:hAnsi="Verdana" w:cs="Verdana"/>
-          <w:sz w:val="20"/>
+          <w:sz w:val="22"/>
           <w:szCs w:val="20"/>
         </w:rPr>
       </w:pPr>
@@ -7591,7 +7459,7 @@
         <w:ind w:left="1134"/>
         <w:rPr>
           <w:rFonts w:ascii="Verdana" w:hAnsi="Verdana" w:cs="Verdana"/>
-          <w:sz w:val="20"/>
+          <w:sz w:val="22"/>
           <w:szCs w:val="20"/>
         </w:rPr>
       </w:pPr>
@@ -7601,7 +7469,7 @@
         <w:ind w:left="1134"/>
         <w:rPr>
           <w:rFonts w:ascii="Verdana" w:hAnsi="Verdana" w:cs="Verdana"/>
-          <w:sz w:val="20"/>
+          <w:sz w:val="22"/>
           <w:szCs w:val="20"/>
         </w:rPr>
       </w:pPr>
@@ -7611,7 +7479,7 @@
         <w:ind w:left="1134"/>
         <w:rPr>
           <w:rFonts w:ascii="Verdana" w:hAnsi="Verdana" w:cs="Verdana"/>
-          <w:sz w:val="20"/>
+          <w:sz w:val="22"/>
           <w:szCs w:val="20"/>
         </w:rPr>
       </w:pPr>
@@ -7621,7 +7489,7 @@
         <w:ind w:left="1134"/>
         <w:rPr>
           <w:rFonts w:ascii="Verdana" w:hAnsi="Verdana" w:cs="Verdana"/>
-          <w:sz w:val="20"/>
+          <w:sz w:val="22"/>
           <w:szCs w:val="20"/>
         </w:rPr>
       </w:pPr>
@@ -7631,7 +7499,57 @@
         <w:ind w:left="1134"/>
         <w:rPr>
           <w:rFonts w:ascii="Verdana" w:hAnsi="Verdana" w:cs="Verdana"/>
-          <w:sz w:val="20"/>
+          <w:sz w:val="22"/>
+          <w:szCs w:val="20"/>
+        </w:rPr>
+      </w:pPr>
+    </w:p>
+    <w:p>
+      <w:pPr>
+        <w:ind w:left="1134"/>
+        <w:rPr>
+          <w:rFonts w:ascii="Verdana" w:hAnsi="Verdana" w:cs="Verdana"/>
+          <w:sz w:val="22"/>
+          <w:szCs w:val="20"/>
+        </w:rPr>
+      </w:pPr>
+    </w:p>
+    <w:p>
+      <w:pPr>
+        <w:ind w:left="1134"/>
+        <w:rPr>
+          <w:rFonts w:ascii="Verdana" w:hAnsi="Verdana" w:cs="Verdana"/>
+          <w:sz w:val="22"/>
+          <w:szCs w:val="20"/>
+        </w:rPr>
+      </w:pPr>
+    </w:p>
+    <w:p>
+      <w:pPr>
+        <w:ind w:left="1134"/>
+        <w:rPr>
+          <w:rFonts w:ascii="Verdana" w:hAnsi="Verdana" w:cs="Verdana"/>
+          <w:sz w:val="22"/>
+          <w:szCs w:val="20"/>
+        </w:rPr>
+      </w:pPr>
+    </w:p>
+    <w:p>
+      <w:pPr>
+        <w:ind w:left="1134"/>
+        <w:rPr>
+          <w:rFonts w:ascii="Verdana" w:hAnsi="Verdana" w:cs="Verdana"/>
+          <w:sz w:val="22"/>
+          <w:szCs w:val="20"/>
+        </w:rPr>
+      </w:pPr>
+    </w:p>
+    <w:p>
+      <w:pPr>
+        <w:ind w:left="1134"/>
+        <w:rPr>
+          <w:rFonts w:ascii="Verdana" w:hAnsi="Verdana" w:cs="Verdana"/>
+          <w:sz w:val="22"/>
           <w:szCs w:val="20"/>
         </w:rPr>
       </w:pPr>
@@ -7856,64 +7774,106 @@
       </w:pPr>
       <w:r>
         <w:rPr>
-          <w:rFonts w:ascii="Verdana" w:hAnsi="Verdana" w:cs="Verdana"/>
-        </w:rPr>
-        <w:t xml:space="preserve">      </w:t>
-      </w:r>
-      <w:r>
-        <w:rPr>
-          <w:rFonts w:ascii="Verdana" w:hAnsi="Verdana" w:cs="Verdana"/>
-        </w:rPr>
-        <w:t>Järjestelmän</w:t>
-      </w:r>
-      <w:r>
-        <w:rPr>
-          <w:rFonts w:ascii="Verdana" w:hAnsi="Verdana" w:cs="Verdana"/>
-        </w:rPr>
-        <w:t xml:space="preserve"> käyttöta</w:t>
-      </w:r>
-      <w:r>
-        <w:rPr>
-          <w:rFonts w:ascii="Verdana" w:hAnsi="Verdana" w:cs="Verdana"/>
-        </w:rPr>
-        <w:t>pauskaavio on kuvan 3</w:t>
-      </w:r>
-      <w:r>
-        <w:rPr>
-          <w:rFonts w:ascii="Verdana" w:hAnsi="Verdana" w:cs="Verdana"/>
-        </w:rPr>
-        <w:t xml:space="preserve"> mukainen.</w:t>
-      </w:r>
-    </w:p>
-    <w:p>
-      <w:pPr>
-        <w:ind w:left="1077"/>
-        <w:rPr>
-          <w:rFonts w:ascii="Verdana" w:hAnsi="Verdana"/>
-          <w:sz w:val="22"/>
-        </w:rPr>
-      </w:pPr>
-    </w:p>
-    <w:p>
-      <w:pPr>
-        <w:ind w:firstLine="357"/>
-        <w:rPr>
           <w:rFonts w:ascii="Verdana" w:hAnsi="Verdana"/>
           <w:noProof/>
           <w:sz w:val="22"/>
         </w:rPr>
-      </w:pPr>
-      <w:r>
-        <w:rPr>
-          <w:rFonts w:ascii="Verdana" w:hAnsi="Verdana"/>
-          <w:sz w:val="22"/>
-        </w:rPr>
-        <w:t xml:space="preserve">    </w:t>
-      </w:r>
-    </w:p>
-    <w:p>
-      <w:pPr>
-        <w:ind w:firstLine="357"/>
+        <w:drawing>
+          <wp:anchor distT="0" distB="0" distL="114300" distR="114300" simplePos="0" relativeHeight="251658240" behindDoc="1" locked="0" layoutInCell="1" allowOverlap="1" wp14:anchorId="05B2DD2E" wp14:editId="3D36BD77">
+            <wp:simplePos x="0" y="0"/>
+            <wp:positionH relativeFrom="column">
+              <wp:posOffset>430530</wp:posOffset>
+            </wp:positionH>
+            <wp:positionV relativeFrom="paragraph">
+              <wp:posOffset>447040</wp:posOffset>
+            </wp:positionV>
+            <wp:extent cx="4319270" cy="4138930"/>
+            <wp:effectExtent l="0" t="0" r="5080" b="0"/>
+            <wp:wrapTopAndBottom/>
+            <wp:docPr id="3" name="Picture 3"/>
+            <wp:cNvGraphicFramePr>
+              <a:graphicFrameLocks xmlns:a="http://schemas.openxmlformats.org/drawingml/2006/main" noChangeAspect="1"/>
+            </wp:cNvGraphicFramePr>
+            <a:graphic xmlns:a="http://schemas.openxmlformats.org/drawingml/2006/main">
+              <a:graphicData uri="http://schemas.openxmlformats.org/drawingml/2006/picture">
+                <pic:pic xmlns:pic="http://schemas.openxmlformats.org/drawingml/2006/picture">
+                  <pic:nvPicPr>
+                    <pic:cNvPr id="0" name="Picture 2"/>
+                    <pic:cNvPicPr>
+                      <a:picLocks noChangeAspect="1" noChangeArrowheads="1"/>
+                    </pic:cNvPicPr>
+                  </pic:nvPicPr>
+                  <pic:blipFill>
+                    <a:blip r:embed="rId12">
+                      <a:extLst>
+                        <a:ext uri="{28A0092B-C50C-407E-A947-70E740481C1C}">
+                          <a14:useLocalDpi xmlns:a14="http://schemas.microsoft.com/office/drawing/2010/main" val="0"/>
+                        </a:ext>
+                      </a:extLst>
+                    </a:blip>
+                    <a:srcRect/>
+                    <a:stretch>
+                      <a:fillRect/>
+                    </a:stretch>
+                  </pic:blipFill>
+                  <pic:spPr bwMode="auto">
+                    <a:xfrm>
+                      <a:off x="0" y="0"/>
+                      <a:ext cx="4319270" cy="4138930"/>
+                    </a:xfrm>
+                    <a:prstGeom prst="rect">
+                      <a:avLst/>
+                    </a:prstGeom>
+                    <a:noFill/>
+                    <a:ln>
+                      <a:noFill/>
+                    </a:ln>
+                  </pic:spPr>
+                </pic:pic>
+              </a:graphicData>
+            </a:graphic>
+            <wp14:sizeRelH relativeFrom="margin">
+              <wp14:pctWidth>0</wp14:pctWidth>
+            </wp14:sizeRelH>
+            <wp14:sizeRelV relativeFrom="margin">
+              <wp14:pctHeight>0</wp14:pctHeight>
+            </wp14:sizeRelV>
+          </wp:anchor>
+        </w:drawing>
+      </w:r>
+      <w:r>
+        <w:rPr>
+          <w:rFonts w:ascii="Verdana" w:hAnsi="Verdana" w:cs="Verdana"/>
+        </w:rPr>
+        <w:t xml:space="preserve">      </w:t>
+      </w:r>
+      <w:r>
+        <w:rPr>
+          <w:rFonts w:ascii="Verdana" w:hAnsi="Verdana" w:cs="Verdana"/>
+        </w:rPr>
+        <w:t>Järjestelmän</w:t>
+      </w:r>
+      <w:r>
+        <w:rPr>
+          <w:rFonts w:ascii="Verdana" w:hAnsi="Verdana" w:cs="Verdana"/>
+        </w:rPr>
+        <w:t xml:space="preserve"> käyttöta</w:t>
+      </w:r>
+      <w:r>
+        <w:rPr>
+          <w:rFonts w:ascii="Verdana" w:hAnsi="Verdana" w:cs="Verdana"/>
+        </w:rPr>
+        <w:t>pauskaavio on kuvan 3</w:t>
+      </w:r>
+      <w:r>
+        <w:rPr>
+          <w:rFonts w:ascii="Verdana" w:hAnsi="Verdana" w:cs="Verdana"/>
+        </w:rPr>
+        <w:t xml:space="preserve"> mukainen.</w:t>
+      </w:r>
+    </w:p>
+    <w:p>
+      <w:pPr>
         <w:rPr>
           <w:rFonts w:ascii="Verdana" w:hAnsi="Verdana"/>
           <w:noProof/>
@@ -7923,201 +7883,18 @@
     </w:p>
     <w:p>
       <w:pPr>
+        <w:ind w:left="1077"/>
+        <w:rPr>
+          <w:rFonts w:ascii="Verdana" w:hAnsi="Verdana"/>
+          <w:sz w:val="22"/>
+        </w:rPr>
+      </w:pPr>
+    </w:p>
+    <w:p>
+      <w:pPr>
         <w:ind w:firstLine="357"/>
         <w:rPr>
           <w:rFonts w:ascii="Verdana" w:hAnsi="Verdana"/>
-          <w:noProof/>
-          <w:sz w:val="22"/>
-        </w:rPr>
-      </w:pPr>
-    </w:p>
-    <w:p>
-      <w:pPr>
-        <w:ind w:firstLine="357"/>
-        <w:rPr>
-          <w:rFonts w:ascii="Verdana" w:hAnsi="Verdana"/>
-          <w:noProof/>
-          <w:sz w:val="22"/>
-        </w:rPr>
-      </w:pPr>
-    </w:p>
-    <w:p>
-      <w:pPr>
-        <w:ind w:firstLine="357"/>
-        <w:rPr>
-          <w:rFonts w:ascii="Verdana" w:hAnsi="Verdana"/>
-          <w:noProof/>
-          <w:sz w:val="22"/>
-        </w:rPr>
-      </w:pPr>
-    </w:p>
-    <w:p>
-      <w:pPr>
-        <w:ind w:firstLine="357"/>
-        <w:rPr>
-          <w:rFonts w:ascii="Verdana" w:hAnsi="Verdana"/>
-          <w:sz w:val="22"/>
-        </w:rPr>
-      </w:pPr>
-    </w:p>
-    <w:p>
-      <w:pPr>
-        <w:ind w:left="1077"/>
-        <w:rPr>
-          <w:rFonts w:ascii="Verdana" w:hAnsi="Verdana"/>
-          <w:sz w:val="22"/>
-        </w:rPr>
-      </w:pPr>
-    </w:p>
-    <w:p>
-      <w:pPr>
-        <w:ind w:left="1077"/>
-        <w:rPr>
-          <w:rFonts w:ascii="Verdana" w:hAnsi="Verdana"/>
-          <w:sz w:val="22"/>
-        </w:rPr>
-      </w:pPr>
-    </w:p>
-    <w:p>
-      <w:pPr>
-        <w:ind w:left="1077"/>
-        <w:rPr>
-          <w:rFonts w:ascii="Verdana" w:hAnsi="Verdana"/>
-          <w:sz w:val="22"/>
-        </w:rPr>
-      </w:pPr>
-    </w:p>
-    <w:p>
-      <w:pPr>
-        <w:ind w:left="1077"/>
-        <w:rPr>
-          <w:rFonts w:ascii="Verdana" w:hAnsi="Verdana"/>
-          <w:sz w:val="22"/>
-        </w:rPr>
-      </w:pPr>
-    </w:p>
-    <w:p>
-      <w:pPr>
-        <w:ind w:left="1077"/>
-        <w:rPr>
-          <w:rFonts w:ascii="Verdana" w:hAnsi="Verdana"/>
-          <w:sz w:val="22"/>
-        </w:rPr>
-      </w:pPr>
-    </w:p>
-    <w:p>
-      <w:pPr>
-        <w:ind w:left="1077"/>
-        <w:rPr>
-          <w:rFonts w:ascii="Verdana" w:hAnsi="Verdana"/>
-          <w:sz w:val="22"/>
-        </w:rPr>
-      </w:pPr>
-    </w:p>
-    <w:p>
-      <w:pPr>
-        <w:ind w:left="1077"/>
-        <w:rPr>
-          <w:rFonts w:ascii="Verdana" w:hAnsi="Verdana"/>
-          <w:sz w:val="22"/>
-        </w:rPr>
-      </w:pPr>
-    </w:p>
-    <w:p>
-      <w:pPr>
-        <w:ind w:left="1077"/>
-        <w:rPr>
-          <w:rFonts w:ascii="Verdana" w:hAnsi="Verdana"/>
-          <w:sz w:val="22"/>
-        </w:rPr>
-      </w:pPr>
-    </w:p>
-    <w:p>
-      <w:pPr>
-        <w:ind w:left="1077"/>
-        <w:rPr>
-          <w:rFonts w:ascii="Verdana" w:hAnsi="Verdana"/>
-          <w:sz w:val="22"/>
-        </w:rPr>
-      </w:pPr>
-    </w:p>
-    <w:p>
-      <w:pPr>
-        <w:ind w:left="1077"/>
-        <w:rPr>
-          <w:rFonts w:ascii="Verdana" w:hAnsi="Verdana"/>
-          <w:sz w:val="22"/>
-        </w:rPr>
-      </w:pPr>
-    </w:p>
-    <w:p>
-      <w:pPr>
-        <w:ind w:left="1077"/>
-        <w:rPr>
-          <w:rFonts w:ascii="Verdana" w:hAnsi="Verdana"/>
-          <w:sz w:val="22"/>
-        </w:rPr>
-      </w:pPr>
-    </w:p>
-    <w:p>
-      <w:pPr>
-        <w:ind w:left="1077"/>
-        <w:rPr>
-          <w:rFonts w:ascii="Verdana" w:hAnsi="Verdana"/>
-          <w:sz w:val="22"/>
-        </w:rPr>
-      </w:pPr>
-    </w:p>
-    <w:p>
-      <w:pPr>
-        <w:ind w:left="1077"/>
-        <w:rPr>
-          <w:rFonts w:ascii="Verdana" w:hAnsi="Verdana"/>
-          <w:sz w:val="22"/>
-        </w:rPr>
-      </w:pPr>
-    </w:p>
-    <w:p>
-      <w:pPr>
-        <w:ind w:left="1077"/>
-        <w:rPr>
-          <w:rFonts w:ascii="Verdana" w:hAnsi="Verdana"/>
-          <w:sz w:val="22"/>
-        </w:rPr>
-      </w:pPr>
-    </w:p>
-    <w:p>
-      <w:pPr>
-        <w:ind w:left="1077"/>
-        <w:rPr>
-          <w:rFonts w:ascii="Verdana" w:hAnsi="Verdana"/>
-          <w:sz w:val="22"/>
-        </w:rPr>
-      </w:pPr>
-    </w:p>
-    <w:p>
-      <w:pPr>
-        <w:ind w:left="1077"/>
-        <w:rPr>
-          <w:rFonts w:ascii="Verdana" w:hAnsi="Verdana"/>
-          <w:sz w:val="22"/>
-        </w:rPr>
-      </w:pPr>
-    </w:p>
-    <w:p>
-      <w:pPr>
-        <w:ind w:left="1077"/>
-        <w:rPr>
-          <w:rFonts w:ascii="Verdana" w:hAnsi="Verdana"/>
-          <w:sz w:val="22"/>
-        </w:rPr>
-      </w:pPr>
-    </w:p>
-    <w:p>
-      <w:pPr>
-        <w:ind w:firstLine="357"/>
-        <w:rPr>
-          <w:rFonts w:ascii="Verdana" w:hAnsi="Verdana"/>
           <w:sz w:val="20"/>
           <w:szCs w:val="20"/>
         </w:rPr>
@@ -8128,7 +7905,15 @@
           <w:sz w:val="20"/>
           <w:szCs w:val="20"/>
         </w:rPr>
-        <w:t xml:space="preserve">        K</w:t>
+        <w:t xml:space="preserve">        </w:t>
+      </w:r>
+      <w:r>
+        <w:rPr>
+          <w:rFonts w:ascii="Verdana" w:hAnsi="Verdana"/>
+          <w:sz w:val="20"/>
+          <w:szCs w:val="20"/>
+        </w:rPr>
+        <w:t>K</w:t>
       </w:r>
       <w:r>
         <w:rPr>
@@ -8244,7 +8029,6 @@
           <w:sz w:val="24"/>
           <w:szCs w:val="24"/>
         </w:rPr>
-        <w:lastRenderedPageBreak/>
         <w:t>3</w:t>
       </w:r>
       <w:r>
@@ -9175,6 +8959,7 @@
                 <w:sz w:val="20"/>
                 <w:szCs w:val="20"/>
               </w:rPr>
+              <w:lastRenderedPageBreak/>
               <w:t xml:space="preserve">Jos käyttäjä ei tee pääkäyttöliittymässä mitään 30 sekuntiin käyttöliittymä sulkeutuu, yhteydet tietokantaan suljetaan ja palataan </w:t>
             </w:r>
             <w:r>
@@ -9231,6 +9016,7 @@
                 <w:sz w:val="20"/>
                 <w:szCs w:val="20"/>
               </w:rPr>
+              <w:lastRenderedPageBreak/>
               <w:t>Loppuehdot</w:t>
             </w:r>
           </w:p>
@@ -10237,28 +10023,6 @@
     </w:p>
     <w:p>
       <w:pPr>
-        <w:pStyle w:val="Header"/>
-        <w:tabs>
-          <w:tab w:val="clear" w:pos="4819"/>
-          <w:tab w:val="clear" w:pos="9638"/>
-        </w:tabs>
-        <w:spacing w:line="360" w:lineRule="auto"/>
-        <w:ind w:left="1134"/>
-        <w:jc w:val="both"/>
-        <w:rPr>
-          <w:rFonts w:ascii="Verdana" w:hAnsi="Verdana" w:cs="Verdana"/>
-          <w:b/>
-        </w:rPr>
-      </w:pPr>
-      <w:r>
-        <w:rPr>
-          <w:rFonts w:ascii="Verdana" w:hAnsi="Verdana" w:cs="Verdana"/>
-        </w:rPr>
-        <w:br w:type="page"/>
-      </w:r>
-    </w:p>
-    <w:p>
-      <w:pPr>
         <w:ind w:firstLine="357"/>
         <w:rPr>
           <w:rFonts w:ascii="Verdana" w:hAnsi="Verdana"/>
@@ -14004,15 +13768,7 @@
                 <w:sz w:val="20"/>
                 <w:szCs w:val="20"/>
               </w:rPr>
-              <w:t>KT-000</w:t>
-            </w:r>
-            <w:r>
-              <w:rPr>
-                <w:rFonts w:ascii="Verdana" w:hAnsi="Verdana" w:cs="Verdana"/>
-                <w:sz w:val="20"/>
-                <w:szCs w:val="20"/>
-              </w:rPr>
-              <w:t>7</w:t>
+              <w:t>KT-0007</w:t>
             </w:r>
           </w:p>
         </w:tc>
@@ -14204,15 +13960,7 @@
                 <w:sz w:val="20"/>
                 <w:szCs w:val="20"/>
               </w:rPr>
-              <w:t>Web-paneeli</w:t>
-            </w:r>
-            <w:r>
-              <w:rPr>
-                <w:rFonts w:ascii="Verdana" w:hAnsi="Verdana" w:cs="Verdana"/>
-                <w:sz w:val="20"/>
-                <w:szCs w:val="20"/>
-              </w:rPr>
-              <w:t xml:space="preserve"> ja palvelintietokone.</w:t>
+              <w:t>Web-paneeli ja palvelintietokone.</w:t>
             </w:r>
           </w:p>
         </w:tc>
@@ -14276,15 +14024,7 @@
                 <w:sz w:val="20"/>
                 <w:szCs w:val="20"/>
               </w:rPr>
-              <w:t>Käyttäjä web-paneelin kautta voi pyytää uuden kortin lisäystä käyttäjälleen</w:t>
-            </w:r>
-            <w:r>
-              <w:rPr>
-                <w:rFonts w:ascii="Verdana" w:hAnsi="Verdana" w:cs="Verdana"/>
-                <w:sz w:val="20"/>
-                <w:szCs w:val="20"/>
-              </w:rPr>
-              <w:t>.</w:t>
+              <w:t>Käyttäjä web-paneelin kautta voi pyytää uuden kortin lisäystä käyttäjälleen.</w:t>
             </w:r>
           </w:p>
         </w:tc>
@@ -14348,23 +14088,7 @@
                 <w:sz w:val="20"/>
                 <w:szCs w:val="20"/>
               </w:rPr>
-              <w:t xml:space="preserve">Kirjauduttu </w:t>
-            </w:r>
-            <w:r>
-              <w:rPr>
-                <w:rFonts w:ascii="Verdana" w:hAnsi="Verdana" w:cs="Verdana"/>
-                <w:sz w:val="20"/>
-                <w:szCs w:val="20"/>
-              </w:rPr>
-              <w:t>web-paneelin</w:t>
-            </w:r>
-            <w:r>
-              <w:rPr>
-                <w:rFonts w:ascii="Verdana" w:hAnsi="Verdana" w:cs="Verdana"/>
-                <w:sz w:val="20"/>
-                <w:szCs w:val="20"/>
-              </w:rPr>
-              <w:t xml:space="preserve"> käyttäjäksi,  tietoliikenneyhteys palvelintietokoneelle on kunnossa ja tietokanta on toiminnassa.</w:t>
+              <w:t>Kirjauduttu web-paneelin käyttäjäksi,  tietoliikenneyhteys palvelintietokoneelle on kunnossa ja tietokanta on toiminnassa.</w:t>
             </w:r>
           </w:p>
         </w:tc>
@@ -14436,23 +14160,7 @@
                 <w:sz w:val="20"/>
                 <w:szCs w:val="20"/>
               </w:rPr>
-              <w:t xml:space="preserve"> Pääkäyttöliittymässä painetaan </w:t>
-            </w:r>
-            <w:r>
-              <w:rPr>
-                <w:rFonts w:ascii="Verdana" w:hAnsi="Verdana" w:cs="Verdana"/>
-                <w:sz w:val="20"/>
-                <w:szCs w:val="20"/>
-              </w:rPr>
-              <w:t>Lisää kortti</w:t>
-            </w:r>
-            <w:r>
-              <w:rPr>
-                <w:rFonts w:ascii="Verdana" w:hAnsi="Verdana" w:cs="Verdana"/>
-                <w:sz w:val="20"/>
-                <w:szCs w:val="20"/>
-              </w:rPr>
-              <w:t xml:space="preserve"> –painiketta.</w:t>
+              <w:t xml:space="preserve"> Pääkäyttöliittymässä painetaan Lisää kortti –painiketta.</w:t>
             </w:r>
           </w:p>
           <w:p>
@@ -14476,23 +14184,7 @@
                 <w:sz w:val="20"/>
                 <w:szCs w:val="20"/>
               </w:rPr>
-              <w:t xml:space="preserve">2. </w:t>
-            </w:r>
-            <w:r>
-              <w:rPr>
-                <w:rFonts w:ascii="Verdana" w:hAnsi="Verdana" w:cs="Verdana"/>
-                <w:sz w:val="20"/>
-                <w:szCs w:val="20"/>
-              </w:rPr>
-              <w:t>Tietokannasta haetaan tyhjä kortti ja siihen liitetään käyttäjän tiedot</w:t>
-            </w:r>
-            <w:r>
-              <w:rPr>
-                <w:rFonts w:ascii="Verdana" w:hAnsi="Verdana" w:cs="Verdana"/>
-                <w:sz w:val="20"/>
-                <w:szCs w:val="20"/>
-              </w:rPr>
-              <w:t xml:space="preserve"> </w:t>
+              <w:t xml:space="preserve">2. Tietokannasta haetaan tyhjä kortti ja siihen liitetään käyttäjän tiedot </w:t>
             </w:r>
           </w:p>
           <w:p>
@@ -15093,15 +14785,7 @@
                 <w:sz w:val="20"/>
                 <w:szCs w:val="20"/>
               </w:rPr>
-              <w:t>KT-000</w:t>
-            </w:r>
-            <w:r>
-              <w:rPr>
-                <w:rFonts w:ascii="Verdana" w:hAnsi="Verdana" w:cs="Verdana"/>
-                <w:sz w:val="20"/>
-                <w:szCs w:val="20"/>
-              </w:rPr>
-              <w:t>8</w:t>
+              <w:t>KT-0008</w:t>
             </w:r>
           </w:p>
         </w:tc>
@@ -15357,55 +15041,7 @@
                 <w:sz w:val="20"/>
                 <w:szCs w:val="20"/>
               </w:rPr>
-              <w:t xml:space="preserve">Käyttäjä web-paneelin kautta voi pyytää </w:t>
-            </w:r>
-            <w:r>
-              <w:rPr>
-                <w:rFonts w:ascii="Verdana" w:hAnsi="Verdana" w:cs="Verdana"/>
-                <w:sz w:val="20"/>
-                <w:szCs w:val="20"/>
-              </w:rPr>
-              <w:t>vanhan</w:t>
-            </w:r>
-            <w:r>
-              <w:rPr>
-                <w:rFonts w:ascii="Verdana" w:hAnsi="Verdana" w:cs="Verdana"/>
-                <w:sz w:val="20"/>
-                <w:szCs w:val="20"/>
-              </w:rPr>
-              <w:t xml:space="preserve"> kortin </w:t>
-            </w:r>
-            <w:r>
-              <w:rPr>
-                <w:rFonts w:ascii="Verdana" w:hAnsi="Verdana" w:cs="Verdana"/>
-                <w:sz w:val="20"/>
-                <w:szCs w:val="20"/>
-              </w:rPr>
-              <w:t>poistoa</w:t>
-            </w:r>
-            <w:r>
-              <w:rPr>
-                <w:rFonts w:ascii="Verdana" w:hAnsi="Verdana" w:cs="Verdana"/>
-                <w:sz w:val="20"/>
-                <w:szCs w:val="20"/>
-              </w:rPr>
-              <w:t xml:space="preserve"> käyttäjäl</w:t>
-            </w:r>
-            <w:r>
-              <w:rPr>
-                <w:rFonts w:ascii="Verdana" w:hAnsi="Verdana" w:cs="Verdana"/>
-                <w:sz w:val="20"/>
-                <w:szCs w:val="20"/>
-              </w:rPr>
-              <w:t>tä</w:t>
-            </w:r>
-            <w:r>
-              <w:rPr>
-                <w:rFonts w:ascii="Verdana" w:hAnsi="Verdana" w:cs="Verdana"/>
-                <w:sz w:val="20"/>
-                <w:szCs w:val="20"/>
-              </w:rPr>
-              <w:t>.</w:t>
+              <w:t>Käyttäjä web-paneelin kautta voi pyytää vanhan kortin poistoa käyttäjältä.</w:t>
             </w:r>
           </w:p>
         </w:tc>
@@ -15469,23 +15105,7 @@
                 <w:sz w:val="20"/>
                 <w:szCs w:val="20"/>
               </w:rPr>
-              <w:t>Kirjauduttu web-paneelin käyttäjäksi,</w:t>
-            </w:r>
-            <w:r>
-              <w:rPr>
-                <w:rFonts w:ascii="Verdana" w:hAnsi="Verdana" w:cs="Verdana"/>
-                <w:sz w:val="20"/>
-                <w:szCs w:val="20"/>
-              </w:rPr>
-              <w:t xml:space="preserve"> poistettavaan korttiin liitetty tili on 0,</w:t>
-            </w:r>
-            <w:r>
-              <w:rPr>
-                <w:rFonts w:ascii="Verdana" w:hAnsi="Verdana" w:cs="Verdana"/>
-                <w:sz w:val="20"/>
-                <w:szCs w:val="20"/>
-              </w:rPr>
-              <w:t xml:space="preserve"> tietoliikenneyhteys palvelintietokoneelle on kunnossa ja tietokanta on toiminnassa.</w:t>
+              <w:t>Kirjauduttu web-paneelin käyttäjäksi, poistettavaan korttiin liitetty tili on 0, tietoliikenneyhteys palvelintietokoneelle on kunnossa ja tietokanta on toiminnassa.</w:t>
             </w:r>
           </w:p>
         </w:tc>
@@ -15557,23 +15177,7 @@
                 <w:sz w:val="20"/>
                 <w:szCs w:val="20"/>
               </w:rPr>
-              <w:t xml:space="preserve"> Pääkäyttöliittymässä painetaan </w:t>
-            </w:r>
-            <w:r>
-              <w:rPr>
-                <w:rFonts w:ascii="Verdana" w:hAnsi="Verdana" w:cs="Verdana"/>
-                <w:sz w:val="20"/>
-                <w:szCs w:val="20"/>
-              </w:rPr>
-              <w:t>Poista</w:t>
-            </w:r>
-            <w:r>
-              <w:rPr>
-                <w:rFonts w:ascii="Verdana" w:hAnsi="Verdana" w:cs="Verdana"/>
-                <w:sz w:val="20"/>
-                <w:szCs w:val="20"/>
-              </w:rPr>
-              <w:t xml:space="preserve"> kortti –painiketta.</w:t>
+              <w:t xml:space="preserve"> Pääkäyttöliittymässä painetaan Poista kortti –painiketta.</w:t>
             </w:r>
           </w:p>
           <w:p>
@@ -15597,23 +15201,7 @@
                 <w:sz w:val="20"/>
                 <w:szCs w:val="20"/>
               </w:rPr>
-              <w:t xml:space="preserve">2. </w:t>
-            </w:r>
-            <w:r>
-              <w:rPr>
-                <w:rFonts w:ascii="Verdana" w:hAnsi="Verdana" w:cs="Verdana"/>
-                <w:sz w:val="20"/>
-                <w:szCs w:val="20"/>
-              </w:rPr>
-              <w:t>Käyttäjä valitsee minkä kortin haluaa poistaa</w:t>
-            </w:r>
-            <w:r>
-              <w:rPr>
-                <w:rFonts w:ascii="Verdana" w:hAnsi="Verdana" w:cs="Verdana"/>
-                <w:sz w:val="20"/>
-                <w:szCs w:val="20"/>
-              </w:rPr>
-              <w:t xml:space="preserve"> </w:t>
+              <w:t xml:space="preserve">2. Käyttäjä valitsee minkä kortin haluaa poistaa </w:t>
             </w:r>
             <w:r>
               <w:rPr>
@@ -16064,13 +15652,7 @@
           <w:rFonts w:ascii="Verdana" w:hAnsi="Verdana" w:cs="Verdana"/>
         </w:rPr>
         <w:lastRenderedPageBreak/>
-        <w:t>Käyttötapaus:</w:t>
-      </w:r>
-      <w:r>
-        <w:rPr>
-          <w:rFonts w:ascii="Verdana" w:hAnsi="Verdana" w:cs="Verdana"/>
-        </w:rPr>
-        <w:t xml:space="preserve"> Näytä kortit</w:t>
+        <w:t>Käyttötapaus: Näytä kortit</w:t>
       </w:r>
     </w:p>
     <w:tbl>
@@ -16150,15 +15732,7 @@
                 <w:sz w:val="20"/>
                 <w:szCs w:val="20"/>
               </w:rPr>
-              <w:t>KT-000</w:t>
-            </w:r>
-            <w:r>
-              <w:rPr>
-                <w:rFonts w:ascii="Verdana" w:hAnsi="Verdana" w:cs="Verdana"/>
-                <w:sz w:val="20"/>
-                <w:szCs w:val="20"/>
-              </w:rPr>
-              <w:t>9</w:t>
+              <w:t>KT-0009</w:t>
             </w:r>
           </w:p>
         </w:tc>
@@ -16414,23 +15988,7 @@
                 <w:sz w:val="20"/>
                 <w:szCs w:val="20"/>
               </w:rPr>
-              <w:t xml:space="preserve">Käyttäjä web-paneelin kautta voi </w:t>
-            </w:r>
-            <w:r>
-              <w:rPr>
-                <w:rFonts w:ascii="Verdana" w:hAnsi="Verdana" w:cs="Verdana"/>
-                <w:sz w:val="20"/>
-                <w:szCs w:val="20"/>
-              </w:rPr>
-              <w:t>katsoa tiliinsä liitettyjä kortteja</w:t>
-            </w:r>
-            <w:r>
-              <w:rPr>
-                <w:rFonts w:ascii="Verdana" w:hAnsi="Verdana" w:cs="Verdana"/>
-                <w:sz w:val="20"/>
-                <w:szCs w:val="20"/>
-              </w:rPr>
-              <w:t>.</w:t>
+              <w:t>Käyttäjä web-paneelin kautta voi katsoa tiliinsä liitettyjä kortteja.</w:t>
             </w:r>
           </w:p>
         </w:tc>
@@ -16566,39 +16124,7 @@
                 <w:sz w:val="20"/>
                 <w:szCs w:val="20"/>
               </w:rPr>
-              <w:t xml:space="preserve"> Pääkäyttöliittymässä painetaan </w:t>
-            </w:r>
-            <w:r>
-              <w:rPr>
-                <w:rFonts w:ascii="Verdana" w:hAnsi="Verdana" w:cs="Verdana"/>
-                <w:sz w:val="20"/>
-                <w:szCs w:val="20"/>
-              </w:rPr>
-              <w:t>Näytä</w:t>
-            </w:r>
-            <w:r>
-              <w:rPr>
-                <w:rFonts w:ascii="Verdana" w:hAnsi="Verdana" w:cs="Verdana"/>
-                <w:sz w:val="20"/>
-                <w:szCs w:val="20"/>
-              </w:rPr>
-              <w:t xml:space="preserve"> kort</w:t>
-            </w:r>
-            <w:r>
-              <w:rPr>
-                <w:rFonts w:ascii="Verdana" w:hAnsi="Verdana" w:cs="Verdana"/>
-                <w:sz w:val="20"/>
-                <w:szCs w:val="20"/>
-              </w:rPr>
-              <w:t>i</w:t>
-            </w:r>
-            <w:r>
-              <w:rPr>
-                <w:rFonts w:ascii="Verdana" w:hAnsi="Verdana" w:cs="Verdana"/>
-                <w:sz w:val="20"/>
-                <w:szCs w:val="20"/>
-              </w:rPr>
-              <w:t>t –painiketta.</w:t>
+              <w:t xml:space="preserve"> Pääkäyttöliittymässä painetaan Näytä kortit –painiketta.</w:t>
             </w:r>
           </w:p>
           <w:p>
@@ -16622,15 +16148,7 @@
                 <w:sz w:val="20"/>
                 <w:szCs w:val="20"/>
               </w:rPr>
-              <w:t xml:space="preserve">2. Tietokannasta haetaan </w:t>
-            </w:r>
-            <w:r>
-              <w:rPr>
-                <w:rFonts w:ascii="Verdana" w:hAnsi="Verdana" w:cs="Verdana"/>
-                <w:sz w:val="20"/>
-                <w:szCs w:val="20"/>
-              </w:rPr>
-              <w:t>käyttäjälle yhdistetyt kortyiy ja ne näytetään käyttöliittymässä</w:t>
+              <w:t>2. Tietokannasta haetaan käyttäjälle yhdistetyt kortyiy ja ne näytetään käyttöliittymässä</w:t>
             </w:r>
           </w:p>
           <w:p>
@@ -17118,13 +16636,7 @@
           <w:rFonts w:ascii="Verdana" w:hAnsi="Verdana" w:cs="Verdana"/>
         </w:rPr>
         <w:lastRenderedPageBreak/>
-        <w:t>Käyttötapaus:</w:t>
-      </w:r>
-      <w:r>
-        <w:rPr>
-          <w:rFonts w:ascii="Verdana" w:hAnsi="Verdana" w:cs="Verdana"/>
-        </w:rPr>
-        <w:t xml:space="preserve"> Rekisteröityminen</w:t>
+        <w:t>Käyttötapaus: Rekisteröityminen</w:t>
       </w:r>
     </w:p>
     <w:tbl>
@@ -17204,15 +16716,7 @@
                 <w:sz w:val="20"/>
                 <w:szCs w:val="20"/>
               </w:rPr>
-              <w:t>KT-00</w:t>
-            </w:r>
-            <w:r>
-              <w:rPr>
-                <w:rFonts w:ascii="Verdana" w:hAnsi="Verdana" w:cs="Verdana"/>
-                <w:sz w:val="20"/>
-                <w:szCs w:val="20"/>
-              </w:rPr>
-              <w:t>10</w:t>
+              <w:t>KT-0010</w:t>
             </w:r>
           </w:p>
         </w:tc>
@@ -17468,23 +16972,7 @@
                 <w:sz w:val="20"/>
                 <w:szCs w:val="20"/>
               </w:rPr>
-              <w:t>Uusi k</w:t>
-            </w:r>
-            <w:r>
-              <w:rPr>
-                <w:rFonts w:ascii="Verdana" w:hAnsi="Verdana" w:cs="Verdana"/>
-                <w:sz w:val="20"/>
-                <w:szCs w:val="20"/>
-              </w:rPr>
-              <w:t xml:space="preserve">äyttäjä web-paneelin kautta voi </w:t>
-            </w:r>
-            <w:r>
-              <w:rPr>
-                <w:rFonts w:ascii="Verdana" w:hAnsi="Verdana" w:cs="Verdana"/>
-                <w:sz w:val="20"/>
-                <w:szCs w:val="20"/>
-              </w:rPr>
-              <w:t>luoda uuden tilin.</w:t>
+              <w:t>Uusi käyttäjä web-paneelin kautta voi luoda uuden tilin.</w:t>
             </w:r>
           </w:p>
         </w:tc>
@@ -17548,15 +17036,7 @@
                 <w:sz w:val="20"/>
                 <w:szCs w:val="20"/>
               </w:rPr>
-              <w:t>Käyttäjän sähköpostia ei ole käytetty muun käyttäjän luotiin</w:t>
-            </w:r>
-            <w:r>
-              <w:rPr>
-                <w:rFonts w:ascii="Verdana" w:hAnsi="Verdana" w:cs="Verdana"/>
-                <w:sz w:val="20"/>
-                <w:szCs w:val="20"/>
-              </w:rPr>
-              <w:t>,  tietoliikenneyhteys palvelintietokoneelle on kunnossa ja tietokanta on toiminnassa.</w:t>
+              <w:t>Käyttäjän sähköpostia ei ole käytetty muun käyttäjän luotiin,  tietoliikenneyhteys palvelintietokoneelle on kunnossa ja tietokanta on toiminnassa.</w:t>
             </w:r>
           </w:p>
         </w:tc>
@@ -17652,15 +17132,7 @@
                 <w:sz w:val="20"/>
                 <w:szCs w:val="20"/>
               </w:rPr>
-              <w:t xml:space="preserve">2. </w:t>
-            </w:r>
-            <w:r>
-              <w:rPr>
-                <w:rFonts w:ascii="Verdana" w:hAnsi="Verdana" w:cs="Verdana"/>
-                <w:sz w:val="20"/>
-                <w:szCs w:val="20"/>
-              </w:rPr>
-              <w:t>Avataan käyttäjälle lomake joka vaati t</w:t>
+              <w:t>2. Avataan käyttäjälle lomake joka vaati t</w:t>
             </w:r>
             <w:r>
               <w:rPr>
@@ -18868,7 +18340,7 @@
                     <pic:cNvPicPr/>
                   </pic:nvPicPr>
                   <pic:blipFill>
-                    <a:blip r:embed="rId11"/>
+                    <a:blip r:embed="rId13"/>
                     <a:stretch>
                       <a:fillRect/>
                     </a:stretch>
@@ -23820,8 +23292,8 @@
       </w:pPr>
     </w:p>
     <w:sectPr>
-      <w:headerReference w:type="default" r:id="rId12"/>
-      <w:footerReference w:type="default" r:id="rId13"/>
+      <w:headerReference w:type="default" r:id="rId14"/>
+      <w:footerReference w:type="default" r:id="rId15"/>
       <w:pgSz w:w="11906" w:h="16838" w:code="9"/>
       <w:pgMar w:top="1418" w:right="1134" w:bottom="1418" w:left="1134" w:header="709" w:footer="709" w:gutter="0"/>
       <w:cols w:space="708"/>
@@ -24493,7 +23965,7 @@
               <w:rFonts w:ascii="Verdana" w:hAnsi="Verdana" w:cs="Verdana"/>
               <w:noProof/>
             </w:rPr>
-            <w:t>2022-03-23 11.03</w:t>
+            <w:t>2022-03-23 13.03</w:t>
           </w:r>
           <w:r>
             <w:rPr>

</xml_diff>

<commit_message>
toiminnalinen ja estitutk doc
</commit_message>
<xml_diff>
--- a/documents/banksimul_toiminnallinen_maarittely.docx
+++ b/documents/banksimul_toiminnallinen_maarittely.docx
@@ -385,7 +385,6 @@
                 <w:sz w:val="20"/>
               </w:rPr>
             </w:pPr>
-            <w:proofErr w:type="gramStart"/>
             <w:r>
               <w:rPr>
                 <w:rFonts w:ascii="Verdana" w:hAnsi="Verdana" w:cs="Verdana"/>
@@ -394,7 +393,6 @@
               </w:rPr>
               <w:t>pp.kk</w:t>
             </w:r>
-            <w:proofErr w:type="gramEnd"/>
           </w:p>
         </w:tc>
         <w:tc>
@@ -475,7 +473,6 @@
                 <w:sz w:val="20"/>
               </w:rPr>
             </w:pPr>
-            <w:proofErr w:type="gramStart"/>
             <w:r>
               <w:rPr>
                 <w:rFonts w:ascii="Verdana" w:hAnsi="Verdana" w:cs="Verdana"/>
@@ -484,7 +481,6 @@
               </w:rPr>
               <w:t>pp.kk</w:t>
             </w:r>
-            <w:proofErr w:type="gramEnd"/>
           </w:p>
         </w:tc>
         <w:tc>
@@ -565,7 +561,6 @@
                 <w:sz w:val="20"/>
               </w:rPr>
             </w:pPr>
-            <w:proofErr w:type="gramStart"/>
             <w:r>
               <w:rPr>
                 <w:rFonts w:ascii="Verdana" w:hAnsi="Verdana" w:cs="Verdana"/>
@@ -574,7 +569,6 @@
               </w:rPr>
               <w:t>pp.kk</w:t>
             </w:r>
-            <w:proofErr w:type="gramEnd"/>
           </w:p>
         </w:tc>
         <w:tc>
@@ -658,7 +652,6 @@
                 <w:szCs w:val="20"/>
               </w:rPr>
             </w:pPr>
-            <w:proofErr w:type="gramStart"/>
             <w:r>
               <w:rPr>
                 <w:rFonts w:ascii="Verdana" w:hAnsi="Verdana" w:cs="Verdana"/>
@@ -667,7 +660,6 @@
               </w:rPr>
               <w:t>pp.kk</w:t>
             </w:r>
-            <w:proofErr w:type="gramEnd"/>
           </w:p>
         </w:tc>
         <w:tc>
@@ -754,7 +746,6 @@
                 <w:szCs w:val="20"/>
               </w:rPr>
             </w:pPr>
-            <w:proofErr w:type="gramStart"/>
             <w:r>
               <w:rPr>
                 <w:rFonts w:ascii="Verdana" w:hAnsi="Verdana" w:cs="Verdana"/>
@@ -763,7 +754,6 @@
               </w:rPr>
               <w:t>pp.kk</w:t>
             </w:r>
-            <w:proofErr w:type="gramEnd"/>
           </w:p>
         </w:tc>
         <w:tc>
@@ -4183,41 +4173,13 @@
               </w:rPr>
               <w:t xml:space="preserve">HTTPS </w:t>
             </w:r>
-            <w:proofErr w:type="spellStart"/>
             <w:r>
               <w:rPr>
                 <w:sz w:val="20"/>
                 <w:szCs w:val="20"/>
                 <w:lang w:val="en-US"/>
               </w:rPr>
-              <w:t>tulee</w:t>
-            </w:r>
-            <w:proofErr w:type="spellEnd"/>
-            <w:r>
-              <w:rPr>
-                <w:sz w:val="20"/>
-                <w:szCs w:val="20"/>
-                <w:lang w:val="en-US"/>
-              </w:rPr>
-              <w:t xml:space="preserve"> </w:t>
-            </w:r>
-            <w:proofErr w:type="spellStart"/>
-            <w:r>
-              <w:rPr>
-                <w:sz w:val="20"/>
-                <w:szCs w:val="20"/>
-                <w:lang w:val="en-US"/>
-              </w:rPr>
-              <w:t>sanoista</w:t>
-            </w:r>
-            <w:proofErr w:type="spellEnd"/>
-            <w:r>
-              <w:rPr>
-                <w:sz w:val="20"/>
-                <w:szCs w:val="20"/>
-                <w:lang w:val="en-US"/>
-              </w:rPr>
-              <w:t xml:space="preserve"> </w:t>
+              <w:t xml:space="preserve">tulee sanoista </w:t>
             </w:r>
             <w:r>
               <w:rPr>
@@ -4565,7 +4527,6 @@
               </w:rPr>
               <w:t xml:space="preserve">Projektin </w:t>
             </w:r>
-            <w:proofErr w:type="gramStart"/>
             <w:r>
               <w:rPr>
                 <w:rFonts w:ascii="Verdana" w:hAnsi="Verdana" w:cs="Verdana"/>
@@ -4590,7 +4551,6 @@
               </w:rPr>
               <w:t>-</w:t>
             </w:r>
-            <w:proofErr w:type="gramEnd"/>
             <w:r>
               <w:rPr>
                 <w:rFonts w:ascii="Verdana" w:hAnsi="Verdana" w:cs="Verdana"/>
@@ -4670,7 +4630,6 @@
               </w:rPr>
               <w:t xml:space="preserve">Projektin </w:t>
             </w:r>
-            <w:proofErr w:type="gramStart"/>
             <w:r>
               <w:rPr>
                 <w:rFonts w:ascii="Verdana" w:hAnsi="Verdana" w:cs="Verdana"/>
@@ -4695,7 +4654,6 @@
               </w:rPr>
               <w:t>-</w:t>
             </w:r>
-            <w:proofErr w:type="gramEnd"/>
             <w:r>
               <w:rPr>
                 <w:rFonts w:ascii="Verdana" w:hAnsi="Verdana" w:cs="Verdana"/>
@@ -4872,7 +4830,6 @@
               </w:rPr>
               <w:t xml:space="preserve">Projektin </w:t>
             </w:r>
-            <w:proofErr w:type="gramStart"/>
             <w:r>
               <w:rPr>
                 <w:rFonts w:ascii="Verdana" w:hAnsi="Verdana" w:cs="Verdana"/>
@@ -4897,7 +4854,6 @@
               </w:rPr>
               <w:t>-</w:t>
             </w:r>
-            <w:proofErr w:type="gramEnd"/>
             <w:r>
               <w:rPr>
                 <w:rFonts w:ascii="Verdana" w:hAnsi="Verdana" w:cs="Verdana"/>
@@ -5604,7 +5560,6 @@
         </w:rPr>
         <w:t xml:space="preserve">BankSimul –järjestelmä tarvitsee toimiakseen </w:t>
       </w:r>
-      <w:proofErr w:type="gramStart"/>
       <w:r>
         <w:rPr>
           <w:rFonts w:ascii="Verdana" w:hAnsi="Verdana"/>
@@ -5621,14 +5576,7 @@
         <w:rPr>
           <w:rFonts w:ascii="Verdana" w:hAnsi="Verdana"/>
         </w:rPr>
-        <w:t>tietokoneessa</w:t>
-      </w:r>
-      <w:proofErr w:type="gramEnd"/>
-      <w:r>
-        <w:rPr>
-          <w:rFonts w:ascii="Verdana" w:hAnsi="Verdana"/>
-        </w:rPr>
-        <w:t xml:space="preserve"> </w:t>
+        <w:t xml:space="preserve">tietokoneessa </w:t>
       </w:r>
       <w:r>
         <w:rPr>
@@ -5711,21 +5659,7 @@
         <w:rPr>
           <w:rFonts w:ascii="Verdana" w:hAnsi="Verdana"/>
         </w:rPr>
-        <w:t xml:space="preserve">Projektissa toteutettava BankSimul -ohjelma on kohdejärjestelmän tietokoneessa suoritettava ohjelma, joka koostuu yhdestä </w:t>
-      </w:r>
-      <w:proofErr w:type="gramStart"/>
-      <w:r>
-        <w:rPr>
-          <w:rFonts w:ascii="Verdana" w:hAnsi="Verdana"/>
-        </w:rPr>
-        <w:t>EXE -komponentista</w:t>
-      </w:r>
-      <w:proofErr w:type="gramEnd"/>
-      <w:r>
-        <w:rPr>
-          <w:rFonts w:ascii="Verdana" w:hAnsi="Verdana"/>
-        </w:rPr>
-        <w:t xml:space="preserve"> ja useista DLL-komponenteista. BankSimul -ohjelma on yksi järjestelmän osa, eli paketti.</w:t>
+        <w:t>Projektissa toteutettava BankSimul -ohjelma on kohdejärjestelmän tietokoneessa suoritettava ohjelma, joka koostuu yhdestä EXE -komponentista ja useista DLL-komponenteista. BankSimul -ohjelma on yksi järjestelmän osa, eli paketti.</w:t>
       </w:r>
     </w:p>
     <w:p>
@@ -5888,7 +5822,6 @@
         </w:rPr>
         <w:t>MySQL</w:t>
       </w:r>
-      <w:proofErr w:type="gramStart"/>
       <w:r>
         <w:rPr>
           <w:rFonts w:ascii="Verdana" w:hAnsi="Verdana"/>
@@ -5901,7 +5834,6 @@
         </w:rPr>
         <w:t>.</w:t>
       </w:r>
-      <w:proofErr w:type="gramEnd"/>
       <w:r>
         <w:rPr>
           <w:rFonts w:ascii="Verdana" w:hAnsi="Verdana"/>
@@ -9612,25 +9544,7 @@
                 <w:sz w:val="20"/>
                 <w:szCs w:val="20"/>
               </w:rPr>
-              <w:t xml:space="preserve">Kirjauduttu pankkiautomaatin </w:t>
-            </w:r>
-            <w:proofErr w:type="gramStart"/>
-            <w:r>
-              <w:rPr>
-                <w:rFonts w:ascii="Verdana" w:hAnsi="Verdana" w:cs="Verdana"/>
-                <w:sz w:val="20"/>
-                <w:szCs w:val="20"/>
-              </w:rPr>
-              <w:t>käyttäjäksi,  tietoliikenneyhteys</w:t>
-            </w:r>
-            <w:proofErr w:type="gramEnd"/>
-            <w:r>
-              <w:rPr>
-                <w:rFonts w:ascii="Verdana" w:hAnsi="Verdana" w:cs="Verdana"/>
-                <w:sz w:val="20"/>
-                <w:szCs w:val="20"/>
-              </w:rPr>
-              <w:t xml:space="preserve"> palvelintietokoneelle on kunnossa ja tietokanta on toiminnassa.</w:t>
+              <w:t>Kirjauduttu pankkiautomaatin käyttäjäksi,  tietoliikenneyhteys palvelintietokoneelle on kunnossa ja tietokanta on toiminnassa.</w:t>
             </w:r>
           </w:p>
         </w:tc>
@@ -10530,25 +10444,7 @@
                 <w:sz w:val="20"/>
                 <w:szCs w:val="20"/>
               </w:rPr>
-              <w:t xml:space="preserve">Kirjauduttu pankkiautomaatin </w:t>
-            </w:r>
-            <w:proofErr w:type="gramStart"/>
-            <w:r>
-              <w:rPr>
-                <w:rFonts w:ascii="Verdana" w:hAnsi="Verdana" w:cs="Verdana"/>
-                <w:sz w:val="20"/>
-                <w:szCs w:val="20"/>
-              </w:rPr>
-              <w:t>käyttäjäksi,  tietoliikenneyhteys</w:t>
-            </w:r>
-            <w:proofErr w:type="gramEnd"/>
-            <w:r>
-              <w:rPr>
-                <w:rFonts w:ascii="Verdana" w:hAnsi="Verdana" w:cs="Verdana"/>
-                <w:sz w:val="20"/>
-                <w:szCs w:val="20"/>
-              </w:rPr>
-              <w:t xml:space="preserve"> palvelintietokoneelle toimii ja tietokanta on toiminnassa.</w:t>
+              <w:t>Kirjauduttu pankkiautomaatin käyttäjäksi,  tietoliikenneyhteys palvelintietokoneelle toimii ja tietokanta on toiminnassa.</w:t>
             </w:r>
           </w:p>
         </w:tc>
@@ -10826,25 +10722,7 @@
                 <w:sz w:val="20"/>
                 <w:szCs w:val="20"/>
               </w:rPr>
-              <w:t xml:space="preserve">Tilin omistajan tiedot ja saldo on näytetty oikein, </w:t>
-            </w:r>
-            <w:proofErr w:type="gramStart"/>
-            <w:r>
-              <w:rPr>
-                <w:rFonts w:ascii="Verdana" w:hAnsi="Verdana" w:cs="Verdana"/>
-                <w:sz w:val="20"/>
-                <w:szCs w:val="20"/>
-              </w:rPr>
-              <w:t>ja  tilitapahtumia</w:t>
-            </w:r>
-            <w:proofErr w:type="gramEnd"/>
-            <w:r>
-              <w:rPr>
-                <w:rFonts w:ascii="Verdana" w:hAnsi="Verdana" w:cs="Verdana"/>
-                <w:sz w:val="20"/>
-                <w:szCs w:val="20"/>
-              </w:rPr>
-              <w:t xml:space="preserve"> voidaan selata.</w:t>
+              <w:t>Tilin omistajan tiedot ja saldo on näytetty oikein, ja  tilitapahtumia voidaan selata</w:t>
             </w:r>
           </w:p>
         </w:tc>
@@ -11510,25 +11388,7 @@
                 <w:sz w:val="20"/>
                 <w:szCs w:val="20"/>
               </w:rPr>
-              <w:t xml:space="preserve">Kirjauduttu pankkiautomaatin </w:t>
-            </w:r>
-            <w:proofErr w:type="gramStart"/>
-            <w:r>
-              <w:rPr>
-                <w:rFonts w:ascii="Verdana" w:hAnsi="Verdana" w:cs="Verdana"/>
-                <w:sz w:val="20"/>
-                <w:szCs w:val="20"/>
-              </w:rPr>
-              <w:t>käyttäjäksi,  tietoliikenneyhteys</w:t>
-            </w:r>
-            <w:proofErr w:type="gramEnd"/>
-            <w:r>
-              <w:rPr>
-                <w:rFonts w:ascii="Verdana" w:hAnsi="Verdana" w:cs="Verdana"/>
-                <w:sz w:val="20"/>
-                <w:szCs w:val="20"/>
-              </w:rPr>
-              <w:t xml:space="preserve"> palvelintietokoneelle on kunnossa ja tietokanta on toiminnassa.</w:t>
+              <w:t>Kirjauduttu pankkiautomaatin käyttäjäksi,  tietoliikenneyhteys palvelintietokoneelle on kunnossa ja tietokanta on toiminnassa.</w:t>
             </w:r>
           </w:p>
         </w:tc>
@@ -11830,25 +11690,7 @@
                 <w:sz w:val="20"/>
                 <w:szCs w:val="20"/>
               </w:rPr>
-              <w:t xml:space="preserve">Käyttäjä on saanut nostetuksi haluamansa summan </w:t>
-            </w:r>
-            <w:proofErr w:type="gramStart"/>
-            <w:r>
-              <w:rPr>
-                <w:rFonts w:ascii="Verdana" w:hAnsi="Verdana" w:cs="Verdana"/>
-                <w:sz w:val="20"/>
-                <w:szCs w:val="20"/>
-              </w:rPr>
-              <w:t>rahaa</w:t>
-            </w:r>
-            <w:proofErr w:type="gramEnd"/>
-            <w:r>
-              <w:rPr>
-                <w:rFonts w:ascii="Verdana" w:hAnsi="Verdana" w:cs="Verdana"/>
-                <w:sz w:val="20"/>
-                <w:szCs w:val="20"/>
-              </w:rPr>
-              <w:t xml:space="preserve"> ja rahamäärä on veloitettu käyttäjän tilitä.</w:t>
+              <w:t>Käyttäjä on saanut nostetuksi haluamansa summan rahaa ja rahamäärä on veloitettu käyttäjän tilitä.</w:t>
             </w:r>
           </w:p>
         </w:tc>
@@ -12441,25 +12283,7 @@
                 <w:sz w:val="20"/>
                 <w:szCs w:val="20"/>
               </w:rPr>
-              <w:t xml:space="preserve">Kirjauduttu pankkiautomaatin </w:t>
-            </w:r>
-            <w:proofErr w:type="gramStart"/>
-            <w:r>
-              <w:rPr>
-                <w:rFonts w:ascii="Verdana" w:hAnsi="Verdana" w:cs="Verdana"/>
-                <w:sz w:val="20"/>
-                <w:szCs w:val="20"/>
-              </w:rPr>
-              <w:t>käyttäjäksi,  tietoliikenneyhteys</w:t>
-            </w:r>
-            <w:proofErr w:type="gramEnd"/>
-            <w:r>
-              <w:rPr>
-                <w:rFonts w:ascii="Verdana" w:hAnsi="Verdana" w:cs="Verdana"/>
-                <w:sz w:val="20"/>
-                <w:szCs w:val="20"/>
-              </w:rPr>
-              <w:t xml:space="preserve"> palvelintietokoneelle on kunnossa ja tietokanta on toiminnassa.</w:t>
+              <w:t>Kirjauduttu pankkiautomaatin käyttäjäksi,  tietoliikenneyhteys palvelintietokoneelle on kunnossa ja tietokanta on toiminnassa.</w:t>
             </w:r>
           </w:p>
         </w:tc>
@@ -13281,25 +13105,7 @@
                 <w:sz w:val="20"/>
                 <w:szCs w:val="20"/>
               </w:rPr>
-              <w:t xml:space="preserve">Kirjauduttu pankkiautomaatin </w:t>
-            </w:r>
-            <w:proofErr w:type="gramStart"/>
-            <w:r>
-              <w:rPr>
-                <w:rFonts w:ascii="Verdana" w:hAnsi="Verdana" w:cs="Verdana"/>
-                <w:sz w:val="20"/>
-                <w:szCs w:val="20"/>
-              </w:rPr>
-              <w:t>käyttäjäksi,  tietoliikenneyhteys</w:t>
-            </w:r>
-            <w:proofErr w:type="gramEnd"/>
-            <w:r>
-              <w:rPr>
-                <w:rFonts w:ascii="Verdana" w:hAnsi="Verdana" w:cs="Verdana"/>
-                <w:sz w:val="20"/>
-                <w:szCs w:val="20"/>
-              </w:rPr>
-              <w:t xml:space="preserve"> palvelintietokoneelle on kunnossa ja tietokanta on toiminnassa.</w:t>
+              <w:t>Kirjauduttu pankkiautomaatin käyttäjäksi,  tietoliikenneyhteys palvelintietokoneelle on kunnossa ja tietokanta on toiminnassa.</w:t>
             </w:r>
           </w:p>
         </w:tc>
@@ -14254,25 +14060,7 @@
                 <w:sz w:val="20"/>
                 <w:szCs w:val="20"/>
               </w:rPr>
-              <w:t xml:space="preserve">Kirjauduttu web-paneelin </w:t>
-            </w:r>
-            <w:proofErr w:type="gramStart"/>
-            <w:r>
-              <w:rPr>
-                <w:rFonts w:ascii="Verdana" w:hAnsi="Verdana" w:cs="Verdana"/>
-                <w:sz w:val="20"/>
-                <w:szCs w:val="20"/>
-              </w:rPr>
-              <w:t>käyttäjäksi,  tietoliikenneyhteys</w:t>
-            </w:r>
-            <w:proofErr w:type="gramEnd"/>
-            <w:r>
-              <w:rPr>
-                <w:rFonts w:ascii="Verdana" w:hAnsi="Verdana" w:cs="Verdana"/>
-                <w:sz w:val="20"/>
-                <w:szCs w:val="20"/>
-              </w:rPr>
-              <w:t xml:space="preserve"> palvelintietokoneelle on kunnossa ja tietokanta on toiminnassa.</w:t>
+              <w:t>Kirjauduttu web-paneelin käyttäjäksi,  tietoliikenneyhteys palvelintietokoneelle on kunnossa ja tietokanta on toiminnassa.</w:t>
             </w:r>
           </w:p>
         </w:tc>
@@ -16236,25 +16024,7 @@
                 <w:sz w:val="20"/>
                 <w:szCs w:val="20"/>
               </w:rPr>
-              <w:t xml:space="preserve">Kirjauduttu web-paneelin </w:t>
-            </w:r>
-            <w:proofErr w:type="gramStart"/>
-            <w:r>
-              <w:rPr>
-                <w:rFonts w:ascii="Verdana" w:hAnsi="Verdana" w:cs="Verdana"/>
-                <w:sz w:val="20"/>
-                <w:szCs w:val="20"/>
-              </w:rPr>
-              <w:t>käyttäjäksi,  tietoliikenneyhteys</w:t>
-            </w:r>
-            <w:proofErr w:type="gramEnd"/>
-            <w:r>
-              <w:rPr>
-                <w:rFonts w:ascii="Verdana" w:hAnsi="Verdana" w:cs="Verdana"/>
-                <w:sz w:val="20"/>
-                <w:szCs w:val="20"/>
-              </w:rPr>
-              <w:t xml:space="preserve"> palvelintietokoneelle on kunnossa ja tietokanta on toiminnassa.</w:t>
+              <w:t>Kirjauduttu web-paneelin käyttäjäksi,  tietoliikenneyhteys palvelintietokoneelle on kunnossa ja tietokanta on toiminnassa.</w:t>
             </w:r>
           </w:p>
         </w:tc>
@@ -17238,25 +17008,7 @@
                 <w:sz w:val="20"/>
                 <w:szCs w:val="20"/>
               </w:rPr>
-              <w:t xml:space="preserve">Käyttäjän sähköpostia ei ole käytetty muun käyttäjän </w:t>
-            </w:r>
-            <w:proofErr w:type="gramStart"/>
-            <w:r>
-              <w:rPr>
-                <w:rFonts w:ascii="Verdana" w:hAnsi="Verdana" w:cs="Verdana"/>
-                <w:sz w:val="20"/>
-                <w:szCs w:val="20"/>
-              </w:rPr>
-              <w:t>luotiin,  tietoliikenneyhteys</w:t>
-            </w:r>
-            <w:proofErr w:type="gramEnd"/>
-            <w:r>
-              <w:rPr>
-                <w:rFonts w:ascii="Verdana" w:hAnsi="Verdana" w:cs="Verdana"/>
-                <w:sz w:val="20"/>
-                <w:szCs w:val="20"/>
-              </w:rPr>
-              <w:t xml:space="preserve"> palvelintietokoneelle on kunnossa ja tietokanta on toiminnassa.</w:t>
+              <w:t>Käyttäjän sähköpostia ei ole käytetty muun käyttäjän luotiin,  tietoliikenneyhteys palvelintietokoneelle on kunnossa ja tietokanta on toiminnassa.</w:t>
             </w:r>
           </w:p>
         </w:tc>
@@ -17352,25 +17104,7 @@
                 <w:sz w:val="20"/>
                 <w:szCs w:val="20"/>
               </w:rPr>
-              <w:t xml:space="preserve">2. Avataan käyttäjälle </w:t>
-            </w:r>
-            <w:proofErr w:type="gramStart"/>
-            <w:r>
-              <w:rPr>
-                <w:rFonts w:ascii="Verdana" w:hAnsi="Verdana" w:cs="Verdana"/>
-                <w:sz w:val="20"/>
-                <w:szCs w:val="20"/>
-              </w:rPr>
-              <w:t>lomake</w:t>
-            </w:r>
-            <w:proofErr w:type="gramEnd"/>
-            <w:r>
-              <w:rPr>
-                <w:rFonts w:ascii="Verdana" w:hAnsi="Verdana" w:cs="Verdana"/>
-                <w:sz w:val="20"/>
-                <w:szCs w:val="20"/>
-              </w:rPr>
-              <w:t xml:space="preserve"> joka vaati t</w:t>
+              <w:t>2. Avataan käyttäjälle lomake joka vaati t</w:t>
             </w:r>
             <w:r>
               <w:rPr>
@@ -21266,6 +21000,19 @@
           <w:rFonts w:ascii="Verdana" w:hAnsi="Verdana"/>
         </w:rPr>
       </w:pPr>
+      <w:r>
+        <w:rPr>
+          <w:rFonts w:ascii="Verdana" w:hAnsi="Verdana"/>
+        </w:rPr>
+        <w:tab/>
+      </w:r>
+      <w:r>
+        <w:rPr>
+          <w:rFonts w:ascii="Verdana" w:hAnsi="Verdana"/>
+        </w:rPr>
+        <w:tab/>
+        <w:t xml:space="preserve">                                          </w:t>
+      </w:r>
     </w:p>
     <w:p>
       <w:pPr>
@@ -24490,7 +24237,7 @@
               <w:rFonts w:ascii="Verdana" w:hAnsi="Verdana" w:cs="Verdana"/>
               <w:noProof/>
             </w:rPr>
-            <w:t>2022-03-23 13.03</w:t>
+            <w:t>2022-03-23 15.03</w:t>
           </w:r>
           <w:r>
             <w:rPr>

</xml_diff>